<commit_message>
cambios en generar los reportes
</commit_message>
<xml_diff>
--- a/target/Como_cliente_cuando_busco_por_Alexa,_yo_quiero_ver_si_la_tercera_opción_de_la_segunda_pagina_esta_disponible_y_agregarla_al_carrito.docx
+++ b/target/Como_cliente_cuando_busco_por_Alexa,_yo_quiero_ver_si_la_tercera_opción_de_la_segunda_pagina_esta_disponible_y_agregarla_al_carrito.docx
@@ -14,9 +14,18 @@
     <w:p>
       <w:r>
         <w:rPr>
+          <w:b w:val="on"/>
+          <w:sz w:val="32"/>
+        </w:rPr>
+        <w:t>Escenario: Como cliente cuando busco por Alexa, yo quiero ver si la tercera opción de la segunda pagina esta disponible y agregarla al carrito</w:t>
+      </w:r>
+    </w:p>
+    <w:p>
+      <w:r>
+        <w:rPr>
           <w:sz w:val="24"/>
         </w:rPr>
-        <w:t>Paso 3: Seleccionar pagina 2</w:t>
+        <w:t>Paso 1: The user navigate to www.mercadolibre.com.mx</w:t>
         <w:br/>
         <w:t>Resultado: Exitoso</w:t>
       </w:r>
@@ -26,12 +35,12 @@
         <w:drawing>
           <wp:inline distT="0" distR="0" distB="0" distL="0">
             <wp:extent cx="6350000" cy="3810000"/>
-            <wp:docPr id="0" name="Drawing 0" descr="Como_cliente_cuando_busco_por_Alexa,_yo_quiero_ver_si_la_tercera_opción_de_la_segunda_pagina_esta_disponible_y_agregarla_al_carrito_step3.png"/>
+            <wp:docPr id="0" name="Drawing 0" descr="Como_cliente_cuando_busco_por_Alexa,_yo_quiero_ver_si_la_tercera_opción_de_la_segunda_pagina_esta_disponible_y_agregarla_al_carrito_step1.png"/>
             <a:graphic xmlns:a="http://schemas.openxmlformats.org/drawingml/2006/main">
               <a:graphicData uri="http://schemas.openxmlformats.org/drawingml/2006/picture">
                 <pic:pic xmlns:pic="http://schemas.openxmlformats.org/drawingml/2006/picture">
                   <pic:nvPicPr>
-                    <pic:cNvPr id="0" name="Picture 0" descr="Como_cliente_cuando_busco_por_Alexa,_yo_quiero_ver_si_la_tercera_opción_de_la_segunda_pagina_esta_disponible_y_agregarla_al_carrito_step3.png"/>
+                    <pic:cNvPr id="0" name="Picture 0" descr="Como_cliente_cuando_busco_por_Alexa,_yo_quiero_ver_si_la_tercera_opción_de_la_segunda_pagina_esta_disponible_y_agregarla_al_carrito_step1.png"/>
                     <pic:cNvPicPr>
                       <a:picLocks noChangeAspect="true"/>
                     </pic:cNvPicPr>
@@ -58,6 +67,100 @@
         </w:drawing>
       </w:r>
     </w:p>
+    <w:p>
+      <w:r>
+        <w:rPr>
+          <w:sz w:val="24"/>
+        </w:rPr>
+        <w:t>Paso 2: busca por Producto</w:t>
+        <w:br/>
+        <w:t>Resultado: Exitoso</w:t>
+      </w:r>
+    </w:p>
+    <w:p>
+      <w:r>
+        <w:drawing>
+          <wp:inline distT="0" distR="0" distB="0" distL="0">
+            <wp:extent cx="6350000" cy="3810000"/>
+            <wp:docPr id="1" name="Drawing 1" descr="Como_cliente_cuando_busco_por_Alexa,_yo_quiero_ver_si_la_tercera_opción_de_la_segunda_pagina_esta_disponible_y_agregarla_al_carrito_step2.png"/>
+            <a:graphic xmlns:a="http://schemas.openxmlformats.org/drawingml/2006/main">
+              <a:graphicData uri="http://schemas.openxmlformats.org/drawingml/2006/picture">
+                <pic:pic xmlns:pic="http://schemas.openxmlformats.org/drawingml/2006/picture">
+                  <pic:nvPicPr>
+                    <pic:cNvPr id="0" name="Picture 1" descr="Como_cliente_cuando_busco_por_Alexa,_yo_quiero_ver_si_la_tercera_opción_de_la_segunda_pagina_esta_disponible_y_agregarla_al_carrito_step2.png"/>
+                    <pic:cNvPicPr>
+                      <a:picLocks noChangeAspect="true"/>
+                    </pic:cNvPicPr>
+                  </pic:nvPicPr>
+                  <pic:blipFill>
+                    <a:blip r:embed="rId3"/>
+                    <a:stretch>
+                      <a:fillRect/>
+                    </a:stretch>
+                  </pic:blipFill>
+                  <pic:spPr>
+                    <a:xfrm>
+                      <a:off x="0" y="0"/>
+                      <a:ext cx="6350000" cy="3810000"/>
+                    </a:xfrm>
+                    <a:prstGeom prst="rect">
+                      <a:avLst/>
+                    </a:prstGeom>
+                  </pic:spPr>
+                </pic:pic>
+              </a:graphicData>
+            </a:graphic>
+          </wp:inline>
+        </w:drawing>
+      </w:r>
+    </w:p>
+    <w:p>
+      <w:r>
+        <w:rPr>
+          <w:sz w:val="24"/>
+        </w:rPr>
+        <w:t>Paso 3: Seleccionar pagina 2</w:t>
+        <w:br/>
+        <w:t>Resultado: Fallido</w:t>
+      </w:r>
+    </w:p>
+    <w:p>
+      <w:r>
+        <w:drawing>
+          <wp:inline distT="0" distR="0" distB="0" distL="0">
+            <wp:extent cx="6350000" cy="3810000"/>
+            <wp:docPr id="2" name="Drawing 2" descr="Como_cliente_cuando_busco_por_Alexa,_yo_quiero_ver_si_la_tercera_opción_de_la_segunda_pagina_esta_disponible_y_agregarla_al_carrito_step3.png"/>
+            <a:graphic xmlns:a="http://schemas.openxmlformats.org/drawingml/2006/main">
+              <a:graphicData uri="http://schemas.openxmlformats.org/drawingml/2006/picture">
+                <pic:pic xmlns:pic="http://schemas.openxmlformats.org/drawingml/2006/picture">
+                  <pic:nvPicPr>
+                    <pic:cNvPr id="0" name="Picture 2" descr="Como_cliente_cuando_busco_por_Alexa,_yo_quiero_ver_si_la_tercera_opción_de_la_segunda_pagina_esta_disponible_y_agregarla_al_carrito_step3.png"/>
+                    <pic:cNvPicPr>
+                      <a:picLocks noChangeAspect="true"/>
+                    </pic:cNvPicPr>
+                  </pic:nvPicPr>
+                  <pic:blipFill>
+                    <a:blip r:embed="rId4"/>
+                    <a:stretch>
+                      <a:fillRect/>
+                    </a:stretch>
+                  </pic:blipFill>
+                  <pic:spPr>
+                    <a:xfrm>
+                      <a:off x="0" y="0"/>
+                      <a:ext cx="6350000" cy="3810000"/>
+                    </a:xfrm>
+                    <a:prstGeom prst="rect">
+                      <a:avLst/>
+                    </a:prstGeom>
+                  </pic:spPr>
+                </pic:pic>
+              </a:graphicData>
+            </a:graphic>
+          </wp:inline>
+        </w:drawing>
+      </w:r>
+    </w:p>
   </w:body>
 </w:document>
 </file>
</xml_diff>